<commit_message>
Ajuste na documentação técnica
</commit_message>
<xml_diff>
--- a/Documentação Técnica do Projeto.docx
+++ b/Documentação Técnica do Projeto.docx
@@ -25,136 +25,305 @@
       <w:pPr>
         <w:rPr>
           <w:rFonts w:ascii="Courier New" w:hAnsi="Courier New" w:cs="Courier New"/>
-        </w:rPr>
-      </w:pPr>
-      <w:r>
-        <w:rPr>
-          <w:rFonts w:ascii="Courier New" w:hAnsi="Courier New" w:cs="Courier New"/>
-        </w:rPr>
-        <w:t xml:space="preserve">Nome do projeto: </w:t>
-      </w:r>
-      <w:r>
-        <w:rPr>
-          <w:rFonts w:ascii="Courier New" w:hAnsi="Courier New" w:cs="Courier New"/>
           <w:b/>
           <w:bCs/>
         </w:rPr>
-        <w:t>TechChallengeFase2</w:t>
-      </w:r>
-    </w:p>
-    <w:p>
-      <w:pPr>
-        <w:rPr>
-          <w:rFonts w:ascii="Courier New" w:hAnsi="Courier New" w:cs="Courier New"/>
-        </w:rPr>
-      </w:pPr>
-    </w:p>
-    <w:p>
-      <w:pPr>
+      </w:pPr>
+      <w:r>
+        <w:rPr>
+          <w:rFonts w:ascii="Courier New" w:hAnsi="Courier New" w:cs="Courier New"/>
+        </w:rPr>
+        <w:t xml:space="preserve">Nome do projeto: </w:t>
+      </w:r>
+      <w:r>
         <w:rPr>
           <w:rFonts w:ascii="Courier New" w:hAnsi="Courier New" w:cs="Courier New"/>
           <w:b/>
           <w:bCs/>
         </w:rPr>
-      </w:pPr>
-      <w:r>
+        <w:t>TechChallengeFase2</w:t>
+      </w:r>
+    </w:p>
+    <w:p>
+      <w:pPr>
+        <w:spacing w:after="0"/>
+        <w:rPr>
+          <w:rFonts w:ascii="Courier New" w:hAnsi="Courier New" w:cs="Courier New"/>
+        </w:rPr>
+      </w:pPr>
+      <w:r>
+        <w:rPr>
+          <w:rFonts w:ascii="Courier New" w:hAnsi="Courier New" w:cs="Courier New"/>
+        </w:rPr>
+        <w:t>Integrantes (Grupo 28)</w:t>
+      </w:r>
+    </w:p>
+    <w:p>
+      <w:pPr>
+        <w:spacing w:after="0"/>
+        <w:rPr>
+          <w:rFonts w:ascii="Courier New" w:hAnsi="Courier New" w:cs="Courier New"/>
+        </w:rPr>
+      </w:pPr>
+      <w:r>
+        <w:rPr>
+          <w:rFonts w:ascii="Courier New" w:hAnsi="Courier New" w:cs="Courier New"/>
+        </w:rPr>
+        <w:br/>
+        <w:t xml:space="preserve">Filipe </w:t>
+      </w:r>
+      <w:proofErr w:type="spellStart"/>
+      <w:r>
+        <w:rPr>
+          <w:rFonts w:ascii="Courier New" w:hAnsi="Courier New" w:cs="Courier New"/>
+        </w:rPr>
+        <w:t>Mulitemo</w:t>
+      </w:r>
+      <w:proofErr w:type="spellEnd"/>
+      <w:r>
+        <w:rPr>
+          <w:rFonts w:ascii="Courier New" w:hAnsi="Courier New" w:cs="Courier New"/>
+        </w:rPr>
+        <w:t xml:space="preserve"> – RM353810</w:t>
+      </w:r>
+    </w:p>
+    <w:p>
+      <w:pPr>
+        <w:spacing w:after="0"/>
+        <w:rPr>
+          <w:rFonts w:ascii="Courier New" w:hAnsi="Courier New" w:cs="Courier New"/>
+        </w:rPr>
+      </w:pPr>
+      <w:r>
+        <w:rPr>
+          <w:rFonts w:ascii="Courier New" w:hAnsi="Courier New" w:cs="Courier New"/>
+        </w:rPr>
+        <w:t>Lucas de Moraes – RM353135</w:t>
+      </w:r>
+    </w:p>
+    <w:p>
+      <w:pPr>
+        <w:spacing w:after="0"/>
+        <w:rPr>
+          <w:rFonts w:ascii="Courier New" w:hAnsi="Courier New" w:cs="Courier New"/>
+        </w:rPr>
+      </w:pPr>
+      <w:r>
+        <w:rPr>
+          <w:rFonts w:ascii="Courier New" w:hAnsi="Courier New" w:cs="Courier New"/>
+        </w:rPr>
+        <w:t xml:space="preserve">Marcelo Neves </w:t>
+      </w:r>
+      <w:r>
+        <w:rPr>
+          <w:rFonts w:ascii="Courier New" w:hAnsi="Courier New" w:cs="Courier New"/>
+        </w:rPr>
+        <w:t xml:space="preserve">  </w:t>
+      </w:r>
+      <w:r>
+        <w:rPr>
+          <w:rFonts w:ascii="Courier New" w:hAnsi="Courier New" w:cs="Courier New"/>
+        </w:rPr>
+        <w:t>– RM355808</w:t>
+      </w:r>
+    </w:p>
+    <w:p>
+      <w:pPr>
+        <w:spacing w:after="0"/>
+        <w:rPr>
+          <w:rFonts w:ascii="Courier New" w:hAnsi="Courier New" w:cs="Courier New"/>
+        </w:rPr>
+      </w:pPr>
+      <w:r>
+        <w:rPr>
+          <w:rFonts w:ascii="Courier New" w:hAnsi="Courier New" w:cs="Courier New"/>
+        </w:rPr>
+        <w:t xml:space="preserve">Song </w:t>
+      </w:r>
+      <w:proofErr w:type="spellStart"/>
+      <w:r>
+        <w:rPr>
+          <w:rFonts w:ascii="Courier New" w:hAnsi="Courier New" w:cs="Courier New"/>
+        </w:rPr>
+        <w:t>Shik</w:t>
+      </w:r>
+      <w:proofErr w:type="spellEnd"/>
+      <w:r>
+        <w:rPr>
+          <w:rFonts w:ascii="Courier New" w:hAnsi="Courier New" w:cs="Courier New"/>
+        </w:rPr>
+        <w:t xml:space="preserve"> </w:t>
+      </w:r>
+      <w:r>
+        <w:rPr>
+          <w:rFonts w:ascii="Courier New" w:hAnsi="Courier New" w:cs="Courier New"/>
+        </w:rPr>
+        <w:t xml:space="preserve">      </w:t>
+      </w:r>
+      <w:r>
+        <w:rPr>
+          <w:rFonts w:ascii="Courier New" w:hAnsi="Courier New" w:cs="Courier New"/>
+        </w:rPr>
+        <w:t>– RM353956</w:t>
+      </w:r>
+    </w:p>
+    <w:p>
+      <w:pPr>
+        <w:spacing w:after="0"/>
+        <w:rPr>
+          <w:rFonts w:ascii="Courier New" w:hAnsi="Courier New" w:cs="Courier New"/>
+        </w:rPr>
+      </w:pPr>
+      <w:r>
+        <w:rPr>
+          <w:rFonts w:ascii="Courier New" w:hAnsi="Courier New" w:cs="Courier New"/>
+        </w:rPr>
+        <w:t xml:space="preserve">Thiago Santos </w:t>
+      </w:r>
+      <w:r>
+        <w:rPr>
+          <w:rFonts w:ascii="Courier New" w:hAnsi="Courier New" w:cs="Courier New"/>
+        </w:rPr>
+        <w:t xml:space="preserve">  </w:t>
+      </w:r>
+      <w:r>
+        <w:rPr>
+          <w:rFonts w:ascii="Courier New" w:hAnsi="Courier New" w:cs="Courier New"/>
+        </w:rPr>
+        <w:t>- RM355404</w:t>
+      </w:r>
+    </w:p>
+    <w:p>
+      <w:pPr>
+        <w:rPr>
+          <w:rFonts w:ascii="Courier New" w:hAnsi="Courier New" w:cs="Courier New"/>
+        </w:rPr>
+      </w:pPr>
+    </w:p>
+    <w:p>
+      <w:pPr>
         <w:rPr>
           <w:rFonts w:ascii="Courier New" w:hAnsi="Courier New" w:cs="Courier New"/>
           <w:b/>
           <w:bCs/>
         </w:rPr>
-        <w:t>Introdução</w:t>
-      </w:r>
-    </w:p>
-    <w:p>
-      <w:pPr>
-        <w:rPr>
-          <w:rFonts w:ascii="Courier New" w:hAnsi="Courier New" w:cs="Courier New"/>
-          <w:sz w:val="20"/>
-          <w:szCs w:val="20"/>
-        </w:rPr>
-      </w:pPr>
-      <w:r>
-        <w:rPr>
-          <w:rFonts w:ascii="Courier New" w:hAnsi="Courier New" w:cs="Courier New"/>
-          <w:sz w:val="20"/>
-          <w:szCs w:val="20"/>
-        </w:rPr>
-        <w:t>Este projeto é parte do Tech Challenge Fase 2, desenvolvido pelo grupo 28</w:t>
-      </w:r>
-    </w:p>
-    <w:p>
-      <w:pPr>
+      </w:pPr>
+      <w:r>
         <w:rPr>
           <w:rFonts w:ascii="Courier New" w:hAnsi="Courier New" w:cs="Courier New"/>
           <w:b/>
           <w:bCs/>
         </w:rPr>
-      </w:pPr>
-      <w:r>
+        <w:t>Introdução</w:t>
+      </w:r>
+    </w:p>
+    <w:p>
+      <w:pPr>
+        <w:rPr>
+          <w:rFonts w:ascii="Courier New" w:hAnsi="Courier New" w:cs="Courier New"/>
+          <w:sz w:val="20"/>
+          <w:szCs w:val="20"/>
+        </w:rPr>
+      </w:pPr>
+      <w:r>
+        <w:rPr>
+          <w:rFonts w:ascii="Courier New" w:hAnsi="Courier New" w:cs="Courier New"/>
+          <w:sz w:val="20"/>
+          <w:szCs w:val="20"/>
+        </w:rPr>
+        <w:t xml:space="preserve">Este projeto é parte do Tech </w:t>
+      </w:r>
+      <w:proofErr w:type="spellStart"/>
+      <w:r>
+        <w:rPr>
+          <w:rFonts w:ascii="Courier New" w:hAnsi="Courier New" w:cs="Courier New"/>
+          <w:sz w:val="20"/>
+          <w:szCs w:val="20"/>
+        </w:rPr>
+        <w:t>Challenge</w:t>
+      </w:r>
+      <w:proofErr w:type="spellEnd"/>
+      <w:r>
+        <w:rPr>
+          <w:rFonts w:ascii="Courier New" w:hAnsi="Courier New" w:cs="Courier New"/>
+          <w:sz w:val="20"/>
+          <w:szCs w:val="20"/>
+        </w:rPr>
+        <w:t xml:space="preserve"> Fase 2, desenvolvido pelo grupo 28</w:t>
+      </w:r>
+    </w:p>
+    <w:p>
+      <w:pPr>
         <w:rPr>
           <w:rFonts w:ascii="Courier New" w:hAnsi="Courier New" w:cs="Courier New"/>
           <w:b/>
           <w:bCs/>
         </w:rPr>
-        <w:t>Objeto</w:t>
-      </w:r>
-    </w:p>
-    <w:p>
-      <w:pPr>
-        <w:rPr>
-          <w:rFonts w:ascii="Courier New" w:hAnsi="Courier New" w:cs="Courier New"/>
-          <w:sz w:val="20"/>
-          <w:szCs w:val="20"/>
-        </w:rPr>
-      </w:pPr>
-      <w:r>
-        <w:rPr>
-          <w:rFonts w:ascii="Courier New" w:hAnsi="Courier New" w:cs="Courier New"/>
-          <w:sz w:val="20"/>
-          <w:szCs w:val="20"/>
-        </w:rPr>
-        <w:t xml:space="preserve">Disponibilizar uma plataforma onde professores possam realizar postagem de suas aulas e </w:t>
-      </w:r>
-      <w:r>
-        <w:rPr>
-          <w:rFonts w:ascii="Courier New" w:hAnsi="Courier New" w:cs="Courier New"/>
-          <w:sz w:val="20"/>
-          <w:szCs w:val="20"/>
-        </w:rPr>
-        <w:t>elas</w:t>
-      </w:r>
-      <w:r>
-        <w:rPr>
-          <w:rFonts w:ascii="Courier New" w:hAnsi="Courier New" w:cs="Courier New"/>
-          <w:sz w:val="20"/>
-          <w:szCs w:val="20"/>
-        </w:rPr>
-        <w:t xml:space="preserve"> serem consumidas pelos seus alunos.</w:t>
-      </w:r>
-    </w:p>
-    <w:p>
-      <w:pPr>
+      </w:pPr>
+      <w:r>
         <w:rPr>
           <w:rFonts w:ascii="Courier New" w:hAnsi="Courier New" w:cs="Courier New"/>
           <w:b/>
           <w:bCs/>
         </w:rPr>
-      </w:pPr>
-      <w:r>
+        <w:t>Objeto</w:t>
+      </w:r>
+    </w:p>
+    <w:p>
+      <w:pPr>
+        <w:rPr>
+          <w:rFonts w:ascii="Courier New" w:hAnsi="Courier New" w:cs="Courier New"/>
+          <w:sz w:val="20"/>
+          <w:szCs w:val="20"/>
+        </w:rPr>
+      </w:pPr>
+      <w:r>
+        <w:rPr>
+          <w:rFonts w:ascii="Courier New" w:hAnsi="Courier New" w:cs="Courier New"/>
+          <w:sz w:val="20"/>
+          <w:szCs w:val="20"/>
+        </w:rPr>
+        <w:t xml:space="preserve">Disponibilizar uma plataforma onde professores possam realizar postagem de suas aulas e </w:t>
+      </w:r>
+      <w:r>
+        <w:rPr>
+          <w:rFonts w:ascii="Courier New" w:hAnsi="Courier New" w:cs="Courier New"/>
+          <w:sz w:val="20"/>
+          <w:szCs w:val="20"/>
+        </w:rPr>
+        <w:t>elas</w:t>
+      </w:r>
+      <w:r>
+        <w:rPr>
+          <w:rFonts w:ascii="Courier New" w:hAnsi="Courier New" w:cs="Courier New"/>
+          <w:sz w:val="20"/>
+          <w:szCs w:val="20"/>
+        </w:rPr>
+        <w:t xml:space="preserve"> serem consumidas pelos seus alunos.</w:t>
+      </w:r>
+    </w:p>
+    <w:p>
+      <w:pPr>
         <w:rPr>
           <w:rFonts w:ascii="Courier New" w:hAnsi="Courier New" w:cs="Courier New"/>
           <w:b/>
           <w:bCs/>
         </w:rPr>
-        <w:t>Instalação</w:t>
-      </w:r>
+      </w:pPr>
       <w:r>
         <w:rPr>
           <w:rFonts w:ascii="Courier New" w:hAnsi="Courier New" w:cs="Courier New"/>
           <w:b/>
           <w:bCs/>
         </w:rPr>
+        <w:t>Instalação</w:t>
+      </w:r>
+      <w:r>
+        <w:rPr>
+          <w:rFonts w:ascii="Courier New" w:hAnsi="Courier New" w:cs="Courier New"/>
+          <w:b/>
+          <w:bCs/>
+        </w:rPr>
         <w:t xml:space="preserve"> – Pré Requisitos</w:t>
       </w:r>
     </w:p>
@@ -223,8 +392,18 @@
           <w:sz w:val="20"/>
           <w:szCs w:val="20"/>
         </w:rPr>
-        <w:t>-Git</w:t>
-      </w:r>
+        <w:t>-</w:t>
+      </w:r>
+      <w:proofErr w:type="spellStart"/>
+      <w:r>
+        <w:rPr>
+          <w:rFonts w:ascii="Courier New" w:hAnsi="Courier New" w:cs="Courier New"/>
+          <w:sz w:val="20"/>
+          <w:szCs w:val="20"/>
+        </w:rPr>
+        <w:t>Git</w:t>
+      </w:r>
+      <w:proofErr w:type="spellEnd"/>
     </w:p>
     <w:p>
       <w:pPr>
@@ -316,6 +495,7 @@
         </w:rPr>
         <w:t xml:space="preserve">3.No terminal de comando da sua IDE executar o comando </w:t>
       </w:r>
+      <w:proofErr w:type="spellStart"/>
       <w:r>
         <w:rPr>
           <w:rFonts w:ascii="Courier New" w:hAnsi="Courier New" w:cs="Courier New"/>
@@ -326,8 +506,9 @@
           <w:sz w:val="20"/>
           <w:szCs w:val="20"/>
         </w:rPr>
-        <w:t>npm install</w:t>
-      </w:r>
+        <w:t>npm</w:t>
+      </w:r>
+      <w:proofErr w:type="spellEnd"/>
       <w:r>
         <w:rPr>
           <w:rFonts w:ascii="Courier New" w:hAnsi="Courier New" w:cs="Courier New"/>
@@ -340,39 +521,7 @@
         </w:rPr>
         <w:t xml:space="preserve"> </w:t>
       </w:r>
-      <w:r>
-        <w:rPr>
-          <w:rFonts w:ascii="Courier New" w:hAnsi="Courier New" w:cs="Courier New"/>
-          <w:sz w:val="20"/>
-          <w:szCs w:val="20"/>
-        </w:rPr>
-        <w:t>para baixar as dependências do projeto</w:t>
-      </w:r>
-      <w:r>
-        <w:rPr>
-          <w:rFonts w:ascii="Courier New" w:hAnsi="Courier New" w:cs="Courier New"/>
-          <w:sz w:val="20"/>
-          <w:szCs w:val="20"/>
-        </w:rPr>
-        <w:t>.</w:t>
-      </w:r>
-    </w:p>
-    <w:p>
-      <w:pPr>
-        <w:rPr>
-          <w:rFonts w:ascii="Courier New" w:hAnsi="Courier New" w:cs="Courier New"/>
-          <w:sz w:val="20"/>
-          <w:szCs w:val="20"/>
-        </w:rPr>
-      </w:pPr>
-      <w:r>
-        <w:rPr>
-          <w:rFonts w:ascii="Courier New" w:hAnsi="Courier New" w:cs="Courier New"/>
-          <w:sz w:val="20"/>
-          <w:szCs w:val="20"/>
-        </w:rPr>
-        <w:t xml:space="preserve">4.No terminal executar o comando </w:t>
-      </w:r>
+      <w:proofErr w:type="spellStart"/>
       <w:r>
         <w:rPr>
           <w:rFonts w:ascii="Courier New" w:hAnsi="Courier New" w:cs="Courier New"/>
@@ -383,67 +532,9 @@
           <w:sz w:val="20"/>
           <w:szCs w:val="20"/>
         </w:rPr>
-        <w:t>docker compose build</w:t>
-      </w:r>
-      <w:r>
-        <w:rPr>
-          <w:rFonts w:ascii="Courier New" w:hAnsi="Courier New" w:cs="Courier New"/>
-          <w:i/>
-          <w:iCs/>
-          <w:sz w:val="20"/>
-          <w:szCs w:val="20"/>
-        </w:rPr>
-        <w:t xml:space="preserve"> </w:t>
-      </w:r>
-      <w:r>
-        <w:rPr>
-          <w:rFonts w:ascii="Courier New" w:hAnsi="Courier New" w:cs="Courier New"/>
-          <w:sz w:val="20"/>
-          <w:szCs w:val="20"/>
-        </w:rPr>
-        <w:t xml:space="preserve">este comando é responsável por construir as imagens do Docker, serão criadas duas imagens uma contendo o serviço web com a </w:t>
-      </w:r>
-      <w:r>
-        <w:rPr>
-          <w:rFonts w:ascii="Courier New" w:hAnsi="Courier New" w:cs="Courier New"/>
-          <w:sz w:val="20"/>
-          <w:szCs w:val="20"/>
-        </w:rPr>
-        <w:t>a</w:t>
-      </w:r>
-      <w:r>
-        <w:rPr>
-          <w:rFonts w:ascii="Courier New" w:hAnsi="Courier New" w:cs="Courier New"/>
-          <w:sz w:val="20"/>
-          <w:szCs w:val="20"/>
-        </w:rPr>
-        <w:t>pi e outra contendo o banco de dados postgres</w:t>
-      </w:r>
-      <w:r>
-        <w:rPr>
-          <w:rFonts w:ascii="Courier New" w:hAnsi="Courier New" w:cs="Courier New"/>
-          <w:sz w:val="20"/>
-          <w:szCs w:val="20"/>
-        </w:rPr>
-        <w:t xml:space="preserve"> com o database FIAP e a tabela Post.</w:t>
-      </w:r>
-    </w:p>
-    <w:p>
-      <w:pPr>
-        <w:rPr>
-          <w:rFonts w:ascii="Courier New" w:hAnsi="Courier New" w:cs="Courier New"/>
-          <w:sz w:val="20"/>
-          <w:szCs w:val="20"/>
-        </w:rPr>
-      </w:pPr>
-      <w:r>
-        <w:rPr>
-          <w:rFonts w:ascii="Courier New" w:hAnsi="Courier New" w:cs="Courier New"/>
-          <w:sz w:val="20"/>
-          <w:szCs w:val="20"/>
-        </w:rPr>
-        <w:t xml:space="preserve">5.No terminal executar o comando </w:t>
-      </w:r>
+        <w:t>install</w:t>
+      </w:r>
+      <w:proofErr w:type="spellEnd"/>
       <w:r>
         <w:rPr>
           <w:rFonts w:ascii="Courier New" w:hAnsi="Courier New" w:cs="Courier New"/>
@@ -454,8 +545,42 @@
           <w:sz w:val="20"/>
           <w:szCs w:val="20"/>
         </w:rPr>
-        <w:t>docker-compose up -d</w:t>
-      </w:r>
+        <w:t xml:space="preserve"> </w:t>
+      </w:r>
+      <w:r>
+        <w:rPr>
+          <w:rFonts w:ascii="Courier New" w:hAnsi="Courier New" w:cs="Courier New"/>
+          <w:sz w:val="20"/>
+          <w:szCs w:val="20"/>
+        </w:rPr>
+        <w:t>para baixar as dependências do projeto</w:t>
+      </w:r>
+      <w:r>
+        <w:rPr>
+          <w:rFonts w:ascii="Courier New" w:hAnsi="Courier New" w:cs="Courier New"/>
+          <w:sz w:val="20"/>
+          <w:szCs w:val="20"/>
+        </w:rPr>
+        <w:t>.</w:t>
+      </w:r>
+    </w:p>
+    <w:p>
+      <w:pPr>
+        <w:rPr>
+          <w:rFonts w:ascii="Courier New" w:hAnsi="Courier New" w:cs="Courier New"/>
+          <w:sz w:val="20"/>
+          <w:szCs w:val="20"/>
+        </w:rPr>
+      </w:pPr>
+      <w:r>
+        <w:rPr>
+          <w:rFonts w:ascii="Courier New" w:hAnsi="Courier New" w:cs="Courier New"/>
+          <w:sz w:val="20"/>
+          <w:szCs w:val="20"/>
+        </w:rPr>
+        <w:t xml:space="preserve">4.No terminal executar o comando </w:t>
+      </w:r>
+      <w:proofErr w:type="spellStart"/>
       <w:r>
         <w:rPr>
           <w:rFonts w:ascii="Courier New" w:hAnsi="Courier New" w:cs="Courier New"/>
@@ -466,15 +591,221 @@
           <w:sz w:val="20"/>
           <w:szCs w:val="20"/>
         </w:rPr>
+        <w:t>docker</w:t>
+      </w:r>
+      <w:proofErr w:type="spellEnd"/>
+      <w:r>
+        <w:rPr>
+          <w:rFonts w:ascii="Courier New" w:hAnsi="Courier New" w:cs="Courier New"/>
+          <w:b/>
+          <w:bCs/>
+          <w:i/>
+          <w:iCs/>
+          <w:sz w:val="20"/>
+          <w:szCs w:val="20"/>
+        </w:rPr>
         <w:t xml:space="preserve"> </w:t>
       </w:r>
-      <w:r>
-        <w:rPr>
-          <w:rFonts w:ascii="Courier New" w:hAnsi="Courier New" w:cs="Courier New"/>
-          <w:sz w:val="20"/>
-          <w:szCs w:val="20"/>
-        </w:rPr>
-        <w:t>este comando é responsável por iniciar os containers da aplicação e banco de dados.</w:t>
+      <w:proofErr w:type="spellStart"/>
+      <w:r>
+        <w:rPr>
+          <w:rFonts w:ascii="Courier New" w:hAnsi="Courier New" w:cs="Courier New"/>
+          <w:b/>
+          <w:bCs/>
+          <w:i/>
+          <w:iCs/>
+          <w:sz w:val="20"/>
+          <w:szCs w:val="20"/>
+        </w:rPr>
+        <w:t>compose</w:t>
+      </w:r>
+      <w:proofErr w:type="spellEnd"/>
+      <w:r>
+        <w:rPr>
+          <w:rFonts w:ascii="Courier New" w:hAnsi="Courier New" w:cs="Courier New"/>
+          <w:b/>
+          <w:bCs/>
+          <w:i/>
+          <w:iCs/>
+          <w:sz w:val="20"/>
+          <w:szCs w:val="20"/>
+        </w:rPr>
+        <w:t xml:space="preserve"> build</w:t>
+      </w:r>
+      <w:r>
+        <w:rPr>
+          <w:rFonts w:ascii="Courier New" w:hAnsi="Courier New" w:cs="Courier New"/>
+          <w:i/>
+          <w:iCs/>
+          <w:sz w:val="20"/>
+          <w:szCs w:val="20"/>
+        </w:rPr>
+        <w:t xml:space="preserve"> </w:t>
+      </w:r>
+      <w:r>
+        <w:rPr>
+          <w:rFonts w:ascii="Courier New" w:hAnsi="Courier New" w:cs="Courier New"/>
+          <w:sz w:val="20"/>
+          <w:szCs w:val="20"/>
+        </w:rPr>
+        <w:t xml:space="preserve">este comando é responsável por construir as imagens do Docker, serão criadas duas imagens uma contendo o serviço web com a </w:t>
+      </w:r>
+      <w:r>
+        <w:rPr>
+          <w:rFonts w:ascii="Courier New" w:hAnsi="Courier New" w:cs="Courier New"/>
+          <w:sz w:val="20"/>
+          <w:szCs w:val="20"/>
+        </w:rPr>
+        <w:t>a</w:t>
+      </w:r>
+      <w:r>
+        <w:rPr>
+          <w:rFonts w:ascii="Courier New" w:hAnsi="Courier New" w:cs="Courier New"/>
+          <w:sz w:val="20"/>
+          <w:szCs w:val="20"/>
+        </w:rPr>
+        <w:t xml:space="preserve">pi e outra contendo o banco de dados </w:t>
+      </w:r>
+      <w:proofErr w:type="spellStart"/>
+      <w:r>
+        <w:rPr>
+          <w:rFonts w:ascii="Courier New" w:hAnsi="Courier New" w:cs="Courier New"/>
+          <w:sz w:val="20"/>
+          <w:szCs w:val="20"/>
+        </w:rPr>
+        <w:t>postgres</w:t>
+      </w:r>
+      <w:proofErr w:type="spellEnd"/>
+      <w:r>
+        <w:rPr>
+          <w:rFonts w:ascii="Courier New" w:hAnsi="Courier New" w:cs="Courier New"/>
+          <w:sz w:val="20"/>
+          <w:szCs w:val="20"/>
+        </w:rPr>
+        <w:t xml:space="preserve"> com o </w:t>
+      </w:r>
+      <w:proofErr w:type="spellStart"/>
+      <w:r>
+        <w:rPr>
+          <w:rFonts w:ascii="Courier New" w:hAnsi="Courier New" w:cs="Courier New"/>
+          <w:sz w:val="20"/>
+          <w:szCs w:val="20"/>
+        </w:rPr>
+        <w:t>database</w:t>
+      </w:r>
+      <w:proofErr w:type="spellEnd"/>
+      <w:r>
+        <w:rPr>
+          <w:rFonts w:ascii="Courier New" w:hAnsi="Courier New" w:cs="Courier New"/>
+          <w:sz w:val="20"/>
+          <w:szCs w:val="20"/>
+        </w:rPr>
+        <w:t xml:space="preserve"> FIAP e a tabela Post.</w:t>
+      </w:r>
+    </w:p>
+    <w:p>
+      <w:pPr>
+        <w:rPr>
+          <w:rFonts w:ascii="Courier New" w:hAnsi="Courier New" w:cs="Courier New"/>
+          <w:sz w:val="20"/>
+          <w:szCs w:val="20"/>
+        </w:rPr>
+      </w:pPr>
+      <w:r>
+        <w:rPr>
+          <w:rFonts w:ascii="Courier New" w:hAnsi="Courier New" w:cs="Courier New"/>
+          <w:sz w:val="20"/>
+          <w:szCs w:val="20"/>
+        </w:rPr>
+        <w:t xml:space="preserve">5.No terminal executar o comando </w:t>
+      </w:r>
+      <w:proofErr w:type="spellStart"/>
+      <w:r>
+        <w:rPr>
+          <w:rFonts w:ascii="Courier New" w:hAnsi="Courier New" w:cs="Courier New"/>
+          <w:b/>
+          <w:bCs/>
+          <w:i/>
+          <w:iCs/>
+          <w:sz w:val="20"/>
+          <w:szCs w:val="20"/>
+        </w:rPr>
+        <w:t>docker-compose</w:t>
+      </w:r>
+      <w:proofErr w:type="spellEnd"/>
+      <w:r>
+        <w:rPr>
+          <w:rFonts w:ascii="Courier New" w:hAnsi="Courier New" w:cs="Courier New"/>
+          <w:b/>
+          <w:bCs/>
+          <w:i/>
+          <w:iCs/>
+          <w:sz w:val="20"/>
+          <w:szCs w:val="20"/>
+        </w:rPr>
+        <w:t xml:space="preserve"> </w:t>
+      </w:r>
+      <w:proofErr w:type="spellStart"/>
+      <w:r>
+        <w:rPr>
+          <w:rFonts w:ascii="Courier New" w:hAnsi="Courier New" w:cs="Courier New"/>
+          <w:b/>
+          <w:bCs/>
+          <w:i/>
+          <w:iCs/>
+          <w:sz w:val="20"/>
+          <w:szCs w:val="20"/>
+        </w:rPr>
+        <w:t>up</w:t>
+      </w:r>
+      <w:proofErr w:type="spellEnd"/>
+      <w:r>
+        <w:rPr>
+          <w:rFonts w:ascii="Courier New" w:hAnsi="Courier New" w:cs="Courier New"/>
+          <w:b/>
+          <w:bCs/>
+          <w:i/>
+          <w:iCs/>
+          <w:sz w:val="20"/>
+          <w:szCs w:val="20"/>
+        </w:rPr>
+        <w:t xml:space="preserve"> -d</w:t>
+      </w:r>
+      <w:r>
+        <w:rPr>
+          <w:rFonts w:ascii="Courier New" w:hAnsi="Courier New" w:cs="Courier New"/>
+          <w:b/>
+          <w:bCs/>
+          <w:i/>
+          <w:iCs/>
+          <w:sz w:val="20"/>
+          <w:szCs w:val="20"/>
+        </w:rPr>
+        <w:t xml:space="preserve"> </w:t>
+      </w:r>
+      <w:r>
+        <w:rPr>
+          <w:rFonts w:ascii="Courier New" w:hAnsi="Courier New" w:cs="Courier New"/>
+          <w:sz w:val="20"/>
+          <w:szCs w:val="20"/>
+        </w:rPr>
+        <w:t>este comando é responsável por iniciar os containers da aplicação</w:t>
+      </w:r>
+      <w:r>
+        <w:rPr>
+          <w:rFonts w:ascii="Courier New" w:hAnsi="Courier New" w:cs="Courier New"/>
+          <w:sz w:val="20"/>
+          <w:szCs w:val="20"/>
+        </w:rPr>
+        <w:t xml:space="preserve"> web</w:t>
+      </w:r>
+      <w:r>
+        <w:rPr>
+          <w:rFonts w:ascii="Courier New" w:hAnsi="Courier New" w:cs="Courier New"/>
+          <w:sz w:val="20"/>
+          <w:szCs w:val="20"/>
+        </w:rPr>
+        <w:t xml:space="preserve"> e banco de dados.</w:t>
       </w:r>
     </w:p>
     <w:p>
@@ -518,8 +849,117 @@
           <w:sz w:val="20"/>
           <w:szCs w:val="20"/>
         </w:rPr>
-        <w:t>para consulta, inclusão, delete e atualização através dos verbos get,post,put e delete.</w:t>
-      </w:r>
+        <w:t xml:space="preserve">para consulta, inclusão, delete e atualização através dos verbos </w:t>
+      </w:r>
+      <w:proofErr w:type="spellStart"/>
+      <w:proofErr w:type="gramStart"/>
+      <w:r>
+        <w:rPr>
+          <w:rFonts w:ascii="Courier New" w:hAnsi="Courier New" w:cs="Courier New"/>
+          <w:sz w:val="20"/>
+          <w:szCs w:val="20"/>
+        </w:rPr>
+        <w:t>get,post</w:t>
+      </w:r>
+      <w:proofErr w:type="gramEnd"/>
+      <w:r>
+        <w:rPr>
+          <w:rFonts w:ascii="Courier New" w:hAnsi="Courier New" w:cs="Courier New"/>
+          <w:sz w:val="20"/>
+          <w:szCs w:val="20"/>
+        </w:rPr>
+        <w:t>,put</w:t>
+      </w:r>
+      <w:proofErr w:type="spellEnd"/>
+      <w:r>
+        <w:rPr>
+          <w:rFonts w:ascii="Courier New" w:hAnsi="Courier New" w:cs="Courier New"/>
+          <w:sz w:val="20"/>
+          <w:szCs w:val="20"/>
+        </w:rPr>
+        <w:t xml:space="preserve"> e delete.</w:t>
+      </w:r>
+    </w:p>
+    <w:p>
+      <w:pPr>
+        <w:rPr>
+          <w:rFonts w:ascii="Courier New" w:hAnsi="Courier New" w:cs="Courier New"/>
+          <w:sz w:val="20"/>
+          <w:szCs w:val="20"/>
+        </w:rPr>
+      </w:pPr>
+      <w:r>
+        <w:rPr>
+          <w:rFonts w:ascii="Courier New" w:hAnsi="Courier New" w:cs="Courier New"/>
+          <w:sz w:val="20"/>
+          <w:szCs w:val="20"/>
+        </w:rPr>
+        <w:t xml:space="preserve">Em relação ao banco de dados é possível conectar através da sua IDE preferencial, será </w:t>
+      </w:r>
+      <w:proofErr w:type="spellStart"/>
+      <w:r>
+        <w:rPr>
+          <w:rFonts w:ascii="Courier New" w:hAnsi="Courier New" w:cs="Courier New"/>
+          <w:sz w:val="20"/>
+          <w:szCs w:val="20"/>
+        </w:rPr>
+        <w:t>necessario</w:t>
+      </w:r>
+      <w:proofErr w:type="spellEnd"/>
+      <w:r>
+        <w:rPr>
+          <w:rFonts w:ascii="Courier New" w:hAnsi="Courier New" w:cs="Courier New"/>
+          <w:sz w:val="20"/>
+          <w:szCs w:val="20"/>
+        </w:rPr>
+        <w:t xml:space="preserve"> criar uma conexão do </w:t>
+      </w:r>
+      <w:proofErr w:type="spellStart"/>
+      <w:r>
+        <w:rPr>
+          <w:rFonts w:ascii="Courier New" w:hAnsi="Courier New" w:cs="Courier New"/>
+          <w:sz w:val="20"/>
+          <w:szCs w:val="20"/>
+        </w:rPr>
+        <w:t>postgres</w:t>
+      </w:r>
+      <w:proofErr w:type="spellEnd"/>
+      <w:r>
+        <w:rPr>
+          <w:rFonts w:ascii="Courier New" w:hAnsi="Courier New" w:cs="Courier New"/>
+          <w:sz w:val="20"/>
+          <w:szCs w:val="20"/>
+        </w:rPr>
+        <w:t xml:space="preserve"> na porta 5432, usuário </w:t>
+      </w:r>
+      <w:proofErr w:type="spellStart"/>
+      <w:r>
+        <w:rPr>
+          <w:rFonts w:ascii="Courier New" w:hAnsi="Courier New" w:cs="Courier New"/>
+          <w:sz w:val="20"/>
+          <w:szCs w:val="20"/>
+        </w:rPr>
+        <w:t>user</w:t>
+      </w:r>
+      <w:proofErr w:type="spellEnd"/>
+      <w:r>
+        <w:rPr>
+          <w:rFonts w:ascii="Courier New" w:hAnsi="Courier New" w:cs="Courier New"/>
+          <w:sz w:val="20"/>
+          <w:szCs w:val="20"/>
+        </w:rPr>
+        <w:t xml:space="preserve">, senha 1234456 no banco de dados FIAP ou </w:t>
+      </w:r>
+      <w:proofErr w:type="spellStart"/>
+      <w:r>
+        <w:rPr>
+          <w:rFonts w:ascii="Courier New" w:hAnsi="Courier New" w:cs="Courier New"/>
+          <w:sz w:val="20"/>
+          <w:szCs w:val="20"/>
+        </w:rPr>
+        <w:t>postgres</w:t>
+      </w:r>
+      <w:proofErr w:type="spellEnd"/>
     </w:p>
     <w:p>
       <w:pPr>
@@ -552,6 +992,7 @@
           <w:sz w:val="20"/>
           <w:szCs w:val="20"/>
         </w:rPr>
+        <w:lastRenderedPageBreak/>
         <w:t>Desenvolvido na arquitetura node.js pois oferece</w:t>
       </w:r>
       <w:r>
@@ -561,6 +1002,23 @@
           <w:szCs w:val="20"/>
         </w:rPr>
         <w:t xml:space="preserve"> várias vantagens, especialmente para aplicações que exigem alta escalabilidade e desempenho.</w:t>
+      </w:r>
+    </w:p>
+    <w:p>
+      <w:pPr>
+        <w:rPr>
+          <w:rFonts w:ascii="Courier New" w:hAnsi="Courier New" w:cs="Courier New"/>
+          <w:sz w:val="20"/>
+          <w:szCs w:val="20"/>
+        </w:rPr>
+      </w:pPr>
+      <w:r>
+        <w:rPr>
+          <w:rFonts w:ascii="Courier New" w:hAnsi="Courier New" w:cs="Courier New"/>
+          <w:sz w:val="20"/>
+          <w:szCs w:val="20"/>
+        </w:rPr>
+        <w:t>Abaixo vou descrever as principais bibliotecas utilizadas na construção da aplicação.</w:t>
       </w:r>
     </w:p>
     <w:p>
@@ -623,7 +1081,25 @@
           <w:sz w:val="20"/>
           <w:szCs w:val="20"/>
         </w:rPr>
-        <w:t>Morgan: Middleware para logging de requisições HTTP.</w:t>
+        <w:t xml:space="preserve">Morgan: Middleware para </w:t>
+      </w:r>
+      <w:proofErr w:type="spellStart"/>
+      <w:r>
+        <w:rPr>
+          <w:rFonts w:ascii="Courier New" w:hAnsi="Courier New" w:cs="Courier New"/>
+          <w:sz w:val="20"/>
+          <w:szCs w:val="20"/>
+        </w:rPr>
+        <w:t>logging</w:t>
+      </w:r>
+      <w:proofErr w:type="spellEnd"/>
+      <w:r>
+        <w:rPr>
+          <w:rFonts w:ascii="Courier New" w:hAnsi="Courier New" w:cs="Courier New"/>
+          <w:sz w:val="20"/>
+          <w:szCs w:val="20"/>
+        </w:rPr>
+        <w:t xml:space="preserve"> de requisições HTTP.</w:t>
       </w:r>
     </w:p>
     <w:p>
@@ -644,26 +1120,26 @@
           <w:sz w:val="20"/>
           <w:szCs w:val="20"/>
         </w:rPr>
-        <w:t>Cookie-Parser: Middleware para parsear cookies.</w:t>
-      </w:r>
-    </w:p>
-    <w:p>
-      <w:pPr>
-        <w:rPr>
-          <w:rFonts w:ascii="Courier New" w:hAnsi="Courier New" w:cs="Courier New"/>
-          <w:sz w:val="20"/>
-          <w:szCs w:val="20"/>
-        </w:rPr>
-      </w:pPr>
-    </w:p>
-    <w:p>
-      <w:pPr>
-        <w:rPr>
-          <w:rFonts w:ascii="Courier New" w:hAnsi="Courier New" w:cs="Courier New"/>
-          <w:sz w:val="20"/>
-          <w:szCs w:val="20"/>
-        </w:rPr>
-      </w:pPr>
+        <w:t xml:space="preserve">Cookie-Parser: Middleware para </w:t>
+      </w:r>
+      <w:proofErr w:type="spellStart"/>
+      <w:r>
+        <w:rPr>
+          <w:rFonts w:ascii="Courier New" w:hAnsi="Courier New" w:cs="Courier New"/>
+          <w:sz w:val="20"/>
+          <w:szCs w:val="20"/>
+        </w:rPr>
+        <w:t>parsear</w:t>
+      </w:r>
+      <w:proofErr w:type="spellEnd"/>
+      <w:r>
+        <w:rPr>
+          <w:rFonts w:ascii="Courier New" w:hAnsi="Courier New" w:cs="Courier New"/>
+          <w:sz w:val="20"/>
+          <w:szCs w:val="20"/>
+        </w:rPr>
+        <w:t xml:space="preserve"> cookies.</w:t>
+      </w:r>
     </w:p>
     <w:p>
       <w:pPr>
@@ -683,7 +1159,6 @@
           <w:sz w:val="20"/>
           <w:szCs w:val="20"/>
         </w:rPr>
-        <w:lastRenderedPageBreak/>
         <w:t>Configuração e Variáveis de Ambiente</w:t>
       </w:r>
     </w:p>
@@ -699,13 +1174,23 @@
           <w:szCs w:val="20"/>
         </w:rPr>
       </w:pPr>
-      <w:r>
-        <w:rPr>
-          <w:rFonts w:ascii="Courier New" w:hAnsi="Courier New" w:cs="Courier New"/>
-          <w:sz w:val="20"/>
-          <w:szCs w:val="20"/>
-        </w:rPr>
-        <w:t>Dotenv: Utilizado para carregar variáveis de ambiente a partir de um arquivo </w:t>
+      <w:proofErr w:type="spellStart"/>
+      <w:r>
+        <w:rPr>
+          <w:rFonts w:ascii="Courier New" w:hAnsi="Courier New" w:cs="Courier New"/>
+          <w:sz w:val="20"/>
+          <w:szCs w:val="20"/>
+        </w:rPr>
+        <w:t>Dotenv</w:t>
+      </w:r>
+      <w:proofErr w:type="spellEnd"/>
+      <w:r>
+        <w:rPr>
+          <w:rFonts w:ascii="Courier New" w:hAnsi="Courier New" w:cs="Courier New"/>
+          <w:sz w:val="20"/>
+          <w:szCs w:val="20"/>
+        </w:rPr>
+        <w:t>: Utilizado para carregar variáveis de ambiente a partir de um arquivo </w:t>
       </w:r>
       <w:hyperlink r:id="rId7" w:tooltip="m:\PosTech\Fase_2\TechChalleges\TechChallengeFase2.env" w:history="1">
         <w:r>
@@ -715,8 +1200,19 @@
             <w:sz w:val="20"/>
             <w:szCs w:val="20"/>
           </w:rPr>
-          <w:t>.env</w:t>
+          <w:t>.</w:t>
         </w:r>
+        <w:proofErr w:type="spellStart"/>
+        <w:r>
+          <w:rPr>
+            <w:rStyle w:val="Hyperlink"/>
+            <w:rFonts w:ascii="Courier New" w:hAnsi="Courier New" w:cs="Courier New"/>
+            <w:sz w:val="20"/>
+            <w:szCs w:val="20"/>
+          </w:rPr>
+          <w:t>env</w:t>
+        </w:r>
+        <w:proofErr w:type="spellEnd"/>
       </w:hyperlink>
       <w:r>
         <w:rPr>
@@ -760,13 +1256,23 @@
           <w:szCs w:val="20"/>
         </w:rPr>
       </w:pPr>
-      <w:r>
-        <w:rPr>
-          <w:rFonts w:ascii="Courier New" w:hAnsi="Courier New" w:cs="Courier New"/>
-          <w:sz w:val="20"/>
-          <w:szCs w:val="20"/>
-        </w:rPr>
-        <w:t>pg: Drivers para conexão com bancos de dados PostgreSQL.</w:t>
+      <w:proofErr w:type="spellStart"/>
+      <w:r>
+        <w:rPr>
+          <w:rFonts w:ascii="Courier New" w:hAnsi="Courier New" w:cs="Courier New"/>
+          <w:sz w:val="20"/>
+          <w:szCs w:val="20"/>
+        </w:rPr>
+        <w:t>pg</w:t>
+      </w:r>
+      <w:proofErr w:type="spellEnd"/>
+      <w:r>
+        <w:rPr>
+          <w:rFonts w:ascii="Courier New" w:hAnsi="Courier New" w:cs="Courier New"/>
+          <w:sz w:val="20"/>
+          <w:szCs w:val="20"/>
+        </w:rPr>
+        <w:t>: Drivers para conexão com bancos de dados PostgreSQL.</w:t>
       </w:r>
     </w:p>
     <w:p>
@@ -781,13 +1287,41 @@
           <w:szCs w:val="20"/>
         </w:rPr>
       </w:pPr>
-      <w:r>
-        <w:rPr>
-          <w:rFonts w:ascii="Courier New" w:hAnsi="Courier New" w:cs="Courier New"/>
-          <w:sz w:val="20"/>
-          <w:szCs w:val="20"/>
-        </w:rPr>
-        <w:t>Sequelize: ORM (Object-Relational Mapping) para interagir com o banco de dados de forma mais simples e estruturada.</w:t>
+      <w:proofErr w:type="spellStart"/>
+      <w:r>
+        <w:rPr>
+          <w:rFonts w:ascii="Courier New" w:hAnsi="Courier New" w:cs="Courier New"/>
+          <w:sz w:val="20"/>
+          <w:szCs w:val="20"/>
+        </w:rPr>
+        <w:t>Sequelize</w:t>
+      </w:r>
+      <w:proofErr w:type="spellEnd"/>
+      <w:r>
+        <w:rPr>
+          <w:rFonts w:ascii="Courier New" w:hAnsi="Courier New" w:cs="Courier New"/>
+          <w:sz w:val="20"/>
+          <w:szCs w:val="20"/>
+        </w:rPr>
+        <w:t>: ORM (</w:t>
+      </w:r>
+      <w:proofErr w:type="spellStart"/>
+      <w:r>
+        <w:rPr>
+          <w:rFonts w:ascii="Courier New" w:hAnsi="Courier New" w:cs="Courier New"/>
+          <w:sz w:val="20"/>
+          <w:szCs w:val="20"/>
+        </w:rPr>
+        <w:t>Object-Relational</w:t>
+      </w:r>
+      <w:proofErr w:type="spellEnd"/>
+      <w:r>
+        <w:rPr>
+          <w:rFonts w:ascii="Courier New" w:hAnsi="Courier New" w:cs="Courier New"/>
+          <w:sz w:val="20"/>
+          <w:szCs w:val="20"/>
+        </w:rPr>
+        <w:t xml:space="preserve"> Mapping) para interagir com o banco de dados de forma mais simples e estruturada.</w:t>
       </w:r>
     </w:p>
     <w:p>
@@ -823,13 +1357,41 @@
           <w:szCs w:val="20"/>
         </w:rPr>
       </w:pPr>
-      <w:r>
-        <w:rPr>
-          <w:rFonts w:ascii="Courier New" w:hAnsi="Courier New" w:cs="Courier New"/>
-          <w:sz w:val="20"/>
-          <w:szCs w:val="20"/>
-        </w:rPr>
-        <w:t>Jest: Framework de testes para JavaScript.</w:t>
+      <w:proofErr w:type="spellStart"/>
+      <w:r>
+        <w:rPr>
+          <w:rFonts w:ascii="Courier New" w:hAnsi="Courier New" w:cs="Courier New"/>
+          <w:sz w:val="20"/>
+          <w:szCs w:val="20"/>
+        </w:rPr>
+        <w:t>Jest</w:t>
+      </w:r>
+      <w:proofErr w:type="spellEnd"/>
+      <w:r>
+        <w:rPr>
+          <w:rFonts w:ascii="Courier New" w:hAnsi="Courier New" w:cs="Courier New"/>
+          <w:sz w:val="20"/>
+          <w:szCs w:val="20"/>
+        </w:rPr>
+        <w:t xml:space="preserve">: Framework de testes para </w:t>
+      </w:r>
+      <w:proofErr w:type="spellStart"/>
+      <w:r>
+        <w:rPr>
+          <w:rFonts w:ascii="Courier New" w:hAnsi="Courier New" w:cs="Courier New"/>
+          <w:sz w:val="20"/>
+          <w:szCs w:val="20"/>
+        </w:rPr>
+        <w:t>JavaScript</w:t>
+      </w:r>
+      <w:proofErr w:type="spellEnd"/>
+      <w:r>
+        <w:rPr>
+          <w:rFonts w:ascii="Courier New" w:hAnsi="Courier New" w:cs="Courier New"/>
+          <w:sz w:val="20"/>
+          <w:szCs w:val="20"/>
+        </w:rPr>
+        <w:t>.</w:t>
       </w:r>
     </w:p>
     <w:p>
@@ -844,13 +1406,41 @@
           <w:szCs w:val="20"/>
         </w:rPr>
       </w:pPr>
-      <w:r>
-        <w:rPr>
-          <w:rFonts w:ascii="Courier New" w:hAnsi="Courier New" w:cs="Courier New"/>
-          <w:sz w:val="20"/>
-          <w:szCs w:val="20"/>
-        </w:rPr>
-        <w:t>Supertest: Utilizado para testar endpoints HTTP.</w:t>
+      <w:proofErr w:type="spellStart"/>
+      <w:r>
+        <w:rPr>
+          <w:rFonts w:ascii="Courier New" w:hAnsi="Courier New" w:cs="Courier New"/>
+          <w:sz w:val="20"/>
+          <w:szCs w:val="20"/>
+        </w:rPr>
+        <w:t>Supertest</w:t>
+      </w:r>
+      <w:proofErr w:type="spellEnd"/>
+      <w:r>
+        <w:rPr>
+          <w:rFonts w:ascii="Courier New" w:hAnsi="Courier New" w:cs="Courier New"/>
+          <w:sz w:val="20"/>
+          <w:szCs w:val="20"/>
+        </w:rPr>
+        <w:t xml:space="preserve">: Utilizado para testar </w:t>
+      </w:r>
+      <w:proofErr w:type="spellStart"/>
+      <w:r>
+        <w:rPr>
+          <w:rFonts w:ascii="Courier New" w:hAnsi="Courier New" w:cs="Courier New"/>
+          <w:sz w:val="20"/>
+          <w:szCs w:val="20"/>
+        </w:rPr>
+        <w:t>endpoints</w:t>
+      </w:r>
+      <w:proofErr w:type="spellEnd"/>
+      <w:r>
+        <w:rPr>
+          <w:rFonts w:ascii="Courier New" w:hAnsi="Courier New" w:cs="Courier New"/>
+          <w:sz w:val="20"/>
+          <w:szCs w:val="20"/>
+        </w:rPr>
+        <w:t xml:space="preserve"> HTTP.</w:t>
       </w:r>
     </w:p>
     <w:p>
@@ -903,7 +1493,25 @@
           <w:sz w:val="20"/>
           <w:szCs w:val="20"/>
         </w:rPr>
-        <w:t>Swagger-jsdoc: Utilizado para gerar a documentação da API a partir de comentários no código.</w:t>
+        <w:t>Swagger-</w:t>
+      </w:r>
+      <w:proofErr w:type="spellStart"/>
+      <w:r>
+        <w:rPr>
+          <w:rFonts w:ascii="Courier New" w:hAnsi="Courier New" w:cs="Courier New"/>
+          <w:sz w:val="20"/>
+          <w:szCs w:val="20"/>
+        </w:rPr>
+        <w:t>jsdoc</w:t>
+      </w:r>
+      <w:proofErr w:type="spellEnd"/>
+      <w:r>
+        <w:rPr>
+          <w:rFonts w:ascii="Courier New" w:hAnsi="Courier New" w:cs="Courier New"/>
+          <w:sz w:val="20"/>
+          <w:szCs w:val="20"/>
+        </w:rPr>
+        <w:t>: Utilizado para gerar a documentação da API a partir de comentários no código.</w:t>
       </w:r>
     </w:p>
     <w:p>
@@ -924,7 +1532,95 @@
           <w:sz w:val="20"/>
           <w:szCs w:val="20"/>
         </w:rPr>
-        <w:t>Swagger-ui-express: Middleware para servir a documentação da API gerada pelo Swagger.</w:t>
+        <w:t>Swagger-ui-</w:t>
+      </w:r>
+      <w:proofErr w:type="spellStart"/>
+      <w:r>
+        <w:rPr>
+          <w:rFonts w:ascii="Courier New" w:hAnsi="Courier New" w:cs="Courier New"/>
+          <w:sz w:val="20"/>
+          <w:szCs w:val="20"/>
+        </w:rPr>
+        <w:t>express</w:t>
+      </w:r>
+      <w:proofErr w:type="spellEnd"/>
+      <w:r>
+        <w:rPr>
+          <w:rFonts w:ascii="Courier New" w:hAnsi="Courier New" w:cs="Courier New"/>
+          <w:sz w:val="20"/>
+          <w:szCs w:val="20"/>
+        </w:rPr>
+        <w:t>: Middleware para servir a documentação da API gerada pelo Swagger.</w:t>
+      </w:r>
+    </w:p>
+    <w:p>
+      <w:pPr>
+        <w:rPr>
+          <w:rFonts w:ascii="Courier New" w:hAnsi="Courier New" w:cs="Courier New"/>
+          <w:sz w:val="20"/>
+          <w:szCs w:val="20"/>
+          <w:u w:val="single"/>
+        </w:rPr>
+      </w:pPr>
+      <w:r>
+        <w:rPr>
+          <w:rFonts w:ascii="Courier New" w:hAnsi="Courier New" w:cs="Courier New"/>
+          <w:sz w:val="20"/>
+          <w:szCs w:val="20"/>
+        </w:rPr>
+        <w:t xml:space="preserve">A arquitetura do projeto utilizou o </w:t>
+      </w:r>
+      <w:r>
+        <w:rPr>
+          <w:rFonts w:ascii="Courier New" w:hAnsi="Courier New" w:cs="Courier New"/>
+          <w:sz w:val="20"/>
+          <w:szCs w:val="20"/>
+        </w:rPr>
+        <w:t>padrão MVC (Model-</w:t>
+      </w:r>
+      <w:proofErr w:type="spellStart"/>
+      <w:r>
+        <w:rPr>
+          <w:rFonts w:ascii="Courier New" w:hAnsi="Courier New" w:cs="Courier New"/>
+          <w:sz w:val="20"/>
+          <w:szCs w:val="20"/>
+        </w:rPr>
+        <w:t>View</w:t>
+      </w:r>
+      <w:proofErr w:type="spellEnd"/>
+      <w:r>
+        <w:rPr>
+          <w:rFonts w:ascii="Courier New" w:hAnsi="Courier New" w:cs="Courier New"/>
+          <w:sz w:val="20"/>
+          <w:szCs w:val="20"/>
+        </w:rPr>
+        <w:t>-</w:t>
+      </w:r>
+      <w:proofErr w:type="spellStart"/>
+      <w:r>
+        <w:rPr>
+          <w:rFonts w:ascii="Courier New" w:hAnsi="Courier New" w:cs="Courier New"/>
+          <w:sz w:val="20"/>
+          <w:szCs w:val="20"/>
+        </w:rPr>
+        <w:t>Controller</w:t>
+      </w:r>
+      <w:proofErr w:type="spellEnd"/>
+      <w:r>
+        <w:rPr>
+          <w:rFonts w:ascii="Courier New" w:hAnsi="Courier New" w:cs="Courier New"/>
+          <w:sz w:val="20"/>
+          <w:szCs w:val="20"/>
+        </w:rPr>
+        <w:t>)</w:t>
+      </w:r>
+      <w:r>
+        <w:rPr>
+          <w:rFonts w:ascii="Courier New" w:hAnsi="Courier New" w:cs="Courier New"/>
+          <w:sz w:val="20"/>
+          <w:szCs w:val="20"/>
+        </w:rPr>
+        <w:t>.</w:t>
       </w:r>
     </w:p>
     <w:p>
@@ -943,6 +1639,22 @@
         </w:rPr>
         <w:t>Estrutura</w:t>
       </w:r>
+      <w:r>
+        <w:rPr>
+          <w:rFonts w:ascii="Courier New" w:hAnsi="Courier New" w:cs="Courier New"/>
+          <w:b/>
+          <w:bCs/>
+        </w:rPr>
+        <w:t xml:space="preserve"> </w:t>
+      </w:r>
+      <w:r>
+        <w:rPr>
+          <w:rFonts w:ascii="Courier New" w:hAnsi="Courier New" w:cs="Courier New"/>
+          <w:b/>
+          <w:bCs/>
+        </w:rPr>
+        <w:t>do Arquivos e Diretórios</w:t>
+      </w:r>
     </w:p>
     <w:p>
       <w:pPr>
@@ -985,7 +1697,25 @@
           <w:sz w:val="16"/>
           <w:szCs w:val="16"/>
         </w:rPr>
-        <w:t>├── .github/</w:t>
+        <w:t>├── .</w:t>
+      </w:r>
+      <w:proofErr w:type="spellStart"/>
+      <w:r>
+        <w:rPr>
+          <w:rFonts w:ascii="Courier New" w:hAnsi="Courier New" w:cs="Courier New"/>
+          <w:sz w:val="16"/>
+          <w:szCs w:val="16"/>
+        </w:rPr>
+        <w:t>github</w:t>
+      </w:r>
+      <w:proofErr w:type="spellEnd"/>
+      <w:r>
+        <w:rPr>
+          <w:rFonts w:ascii="Courier New" w:hAnsi="Courier New" w:cs="Courier New"/>
+          <w:sz w:val="16"/>
+          <w:szCs w:val="16"/>
+        </w:rPr>
+        <w:t>/</w:t>
       </w:r>
     </w:p>
     <w:p>
@@ -1023,6 +1753,7 @@
         </w:rPr>
         <w:t xml:space="preserve">│       └── </w:t>
       </w:r>
+      <w:proofErr w:type="spellStart"/>
       <w:r>
         <w:rPr>
           <w:rFonts w:ascii="Courier New" w:hAnsi="Courier New" w:cs="Courier New"/>
@@ -1037,7 +1768,16 @@
           <w:sz w:val="16"/>
           <w:szCs w:val="16"/>
         </w:rPr>
-        <w:t>.yml              # Configuração de integração contínua</w:t>
+        <w:t>.yml</w:t>
+      </w:r>
+      <w:proofErr w:type="spellEnd"/>
+      <w:r>
+        <w:rPr>
+          <w:rFonts w:ascii="Courier New" w:hAnsi="Courier New" w:cs="Courier New"/>
+          <w:sz w:val="16"/>
+          <w:szCs w:val="16"/>
+        </w:rPr>
+        <w:t xml:space="preserve">              # Configuração de integração contínua</w:t>
       </w:r>
     </w:p>
     <w:p>
@@ -1073,7 +1813,25 @@
           <w:sz w:val="16"/>
           <w:szCs w:val="16"/>
         </w:rPr>
-        <w:t>│   └── www                       # Ponto de entrada do servidor</w:t>
+        <w:t xml:space="preserve">│   └── </w:t>
+      </w:r>
+      <w:proofErr w:type="spellStart"/>
+      <w:r>
+        <w:rPr>
+          <w:rFonts w:ascii="Courier New" w:hAnsi="Courier New" w:cs="Courier New"/>
+          <w:sz w:val="16"/>
+          <w:szCs w:val="16"/>
+        </w:rPr>
+        <w:t>www</w:t>
+      </w:r>
+      <w:proofErr w:type="spellEnd"/>
+      <w:r>
+        <w:rPr>
+          <w:rFonts w:ascii="Courier New" w:hAnsi="Courier New" w:cs="Courier New"/>
+          <w:sz w:val="16"/>
+          <w:szCs w:val="16"/>
+        </w:rPr>
+        <w:t xml:space="preserve">                       # Ponto de entrada do servidor</w:t>
       </w:r>
     </w:p>
     <w:p>
@@ -1091,7 +1849,25 @@
           <w:sz w:val="16"/>
           <w:szCs w:val="16"/>
         </w:rPr>
-        <w:t>├── controllers/                  # Controladores para gerenciar a lógica de negócios</w:t>
+        <w:t xml:space="preserve">├── </w:t>
+      </w:r>
+      <w:proofErr w:type="spellStart"/>
+      <w:r>
+        <w:rPr>
+          <w:rFonts w:ascii="Courier New" w:hAnsi="Courier New" w:cs="Courier New"/>
+          <w:sz w:val="16"/>
+          <w:szCs w:val="16"/>
+        </w:rPr>
+        <w:t>controllers</w:t>
+      </w:r>
+      <w:proofErr w:type="spellEnd"/>
+      <w:r>
+        <w:rPr>
+          <w:rFonts w:ascii="Courier New" w:hAnsi="Courier New" w:cs="Courier New"/>
+          <w:sz w:val="16"/>
+          <w:szCs w:val="16"/>
+        </w:rPr>
+        <w:t>/                  # Controladores para gerenciar a lógica de negócios</w:t>
       </w:r>
     </w:p>
     <w:p>
@@ -1203,6 +1979,7 @@
         </w:rPr>
         <w:t xml:space="preserve">├── </w:t>
       </w:r>
+      <w:proofErr w:type="spellStart"/>
       <w:r>
         <w:rPr>
           <w:rFonts w:ascii="Courier New" w:hAnsi="Courier New" w:cs="Courier New"/>
@@ -1211,6 +1988,7 @@
         </w:rPr>
         <w:t>databases</w:t>
       </w:r>
+      <w:proofErr w:type="spellEnd"/>
       <w:r>
         <w:rPr>
           <w:rFonts w:ascii="Courier New" w:hAnsi="Courier New" w:cs="Courier New"/>
@@ -1404,13 +2182,23 @@
         </w:rPr>
         <w:t xml:space="preserve">├── </w:t>
       </w:r>
-      <w:r>
-        <w:rPr>
-          <w:rFonts w:ascii="Courier New" w:hAnsi="Courier New" w:cs="Courier New"/>
-          <w:sz w:val="16"/>
-          <w:szCs w:val="16"/>
-        </w:rPr>
-        <w:t>public/</w:t>
+      <w:proofErr w:type="spellStart"/>
+      <w:r>
+        <w:rPr>
+          <w:rFonts w:ascii="Courier New" w:hAnsi="Courier New" w:cs="Courier New"/>
+          <w:sz w:val="16"/>
+          <w:szCs w:val="16"/>
+        </w:rPr>
+        <w:t>public</w:t>
+      </w:r>
+      <w:proofErr w:type="spellEnd"/>
+      <w:r>
+        <w:rPr>
+          <w:rFonts w:ascii="Courier New" w:hAnsi="Courier New" w:cs="Courier New"/>
+          <w:sz w:val="16"/>
+          <w:szCs w:val="16"/>
+        </w:rPr>
+        <w:t>/</w:t>
       </w:r>
     </w:p>
     <w:p>
@@ -1430,6 +2218,7 @@
         </w:rPr>
         <w:t xml:space="preserve">│   └── </w:t>
       </w:r>
+      <w:proofErr w:type="spellStart"/>
       <w:r>
         <w:rPr>
           <w:rFonts w:ascii="Courier New" w:hAnsi="Courier New" w:cs="Courier New"/>
@@ -1438,6 +2227,7 @@
         </w:rPr>
         <w:t>stylesheets</w:t>
       </w:r>
+      <w:proofErr w:type="spellEnd"/>
       <w:r>
         <w:rPr>
           <w:rFonts w:ascii="Courier New" w:hAnsi="Courier New" w:cs="Courier New"/>
@@ -1530,7 +2320,25 @@
           <w:sz w:val="16"/>
           <w:szCs w:val="16"/>
         </w:rPr>
-        <w:t>├── routes/                       # Definição das rotas da aplicação</w:t>
+        <w:t xml:space="preserve">├── </w:t>
+      </w:r>
+      <w:proofErr w:type="spellStart"/>
+      <w:r>
+        <w:rPr>
+          <w:rFonts w:ascii="Courier New" w:hAnsi="Courier New" w:cs="Courier New"/>
+          <w:sz w:val="16"/>
+          <w:szCs w:val="16"/>
+        </w:rPr>
+        <w:t>routes</w:t>
+      </w:r>
+      <w:proofErr w:type="spellEnd"/>
+      <w:r>
+        <w:rPr>
+          <w:rFonts w:ascii="Courier New" w:hAnsi="Courier New" w:cs="Courier New"/>
+          <w:sz w:val="16"/>
+          <w:szCs w:val="16"/>
+        </w:rPr>
+        <w:t>/                       # Definição das rotas da aplicação</w:t>
       </w:r>
     </w:p>
     <w:p>
@@ -1600,7 +2408,25 @@
           <w:sz w:val="16"/>
           <w:szCs w:val="16"/>
         </w:rPr>
-        <w:t>├── tests/                        # Testes unitários e de integração</w:t>
+        <w:t xml:space="preserve">├── </w:t>
+      </w:r>
+      <w:proofErr w:type="spellStart"/>
+      <w:r>
+        <w:rPr>
+          <w:rFonts w:ascii="Courier New" w:hAnsi="Courier New" w:cs="Courier New"/>
+          <w:sz w:val="16"/>
+          <w:szCs w:val="16"/>
+        </w:rPr>
+        <w:t>tests</w:t>
+      </w:r>
+      <w:proofErr w:type="spellEnd"/>
+      <w:r>
+        <w:rPr>
+          <w:rFonts w:ascii="Courier New" w:hAnsi="Courier New" w:cs="Courier New"/>
+          <w:sz w:val="16"/>
+          <w:szCs w:val="16"/>
+        </w:rPr>
+        <w:t>/                        # Testes unitários e de integração</w:t>
       </w:r>
     </w:p>
     <w:p>
@@ -1652,7 +2478,25 @@
           <w:sz w:val="16"/>
           <w:szCs w:val="16"/>
         </w:rPr>
-        <w:t>├── docs/                         # Documentação da API gerada pelo Swagger</w:t>
+        <w:t xml:space="preserve">├── </w:t>
+      </w:r>
+      <w:proofErr w:type="spellStart"/>
+      <w:r>
+        <w:rPr>
+          <w:rFonts w:ascii="Courier New" w:hAnsi="Courier New" w:cs="Courier New"/>
+          <w:sz w:val="16"/>
+          <w:szCs w:val="16"/>
+        </w:rPr>
+        <w:t>docs</w:t>
+      </w:r>
+      <w:proofErr w:type="spellEnd"/>
+      <w:r>
+        <w:rPr>
+          <w:rFonts w:ascii="Courier New" w:hAnsi="Courier New" w:cs="Courier New"/>
+          <w:sz w:val="16"/>
+          <w:szCs w:val="16"/>
+        </w:rPr>
+        <w:t>/                         # Documentação da API gerada pelo Swagger</w:t>
       </w:r>
     </w:p>
     <w:p>
@@ -1670,8 +2514,20 @@
           <w:sz w:val="16"/>
           <w:szCs w:val="16"/>
         </w:rPr>
-        <w:t>│   └── swagger.json</w:t>
-      </w:r>
+        <w:t xml:space="preserve">│   └── </w:t>
+      </w:r>
+      <w:proofErr w:type="spellStart"/>
+      <w:proofErr w:type="gramStart"/>
+      <w:r>
+        <w:rPr>
+          <w:rFonts w:ascii="Courier New" w:hAnsi="Courier New" w:cs="Courier New"/>
+          <w:sz w:val="16"/>
+          <w:szCs w:val="16"/>
+        </w:rPr>
+        <w:t>swagger.json</w:t>
+      </w:r>
+      <w:proofErr w:type="spellEnd"/>
+      <w:proofErr w:type="gramEnd"/>
     </w:p>
     <w:p>
       <w:pPr>
@@ -1688,7 +2544,43 @@
           <w:sz w:val="16"/>
           <w:szCs w:val="16"/>
         </w:rPr>
-        <w:t>├── views/                        # Templates de visualização (se aplicável)</w:t>
+        <w:t xml:space="preserve">├── </w:t>
+      </w:r>
+      <w:proofErr w:type="spellStart"/>
+      <w:r>
+        <w:rPr>
+          <w:rFonts w:ascii="Courier New" w:hAnsi="Courier New" w:cs="Courier New"/>
+          <w:sz w:val="16"/>
+          <w:szCs w:val="16"/>
+        </w:rPr>
+        <w:t>views</w:t>
+      </w:r>
+      <w:proofErr w:type="spellEnd"/>
+      <w:r>
+        <w:rPr>
+          <w:rFonts w:ascii="Courier New" w:hAnsi="Courier New" w:cs="Courier New"/>
+          <w:sz w:val="16"/>
+          <w:szCs w:val="16"/>
+        </w:rPr>
+        <w:t xml:space="preserve">/                        # </w:t>
+      </w:r>
+      <w:proofErr w:type="spellStart"/>
+      <w:r>
+        <w:rPr>
+          <w:rFonts w:ascii="Courier New" w:hAnsi="Courier New" w:cs="Courier New"/>
+          <w:sz w:val="16"/>
+          <w:szCs w:val="16"/>
+        </w:rPr>
+        <w:t>Templates</w:t>
+      </w:r>
+      <w:proofErr w:type="spellEnd"/>
+      <w:r>
+        <w:rPr>
+          <w:rFonts w:ascii="Courier New" w:hAnsi="Courier New" w:cs="Courier New"/>
+          <w:sz w:val="16"/>
+          <w:szCs w:val="16"/>
+        </w:rPr>
+        <w:t xml:space="preserve"> de visualização (se aplicável)</w:t>
       </w:r>
     </w:p>
     <w:p>
@@ -1724,7 +2616,35 @@
           <w:sz w:val="16"/>
           <w:szCs w:val="16"/>
         </w:rPr>
-        <w:t>├── .env                          # Variáveis de ambiente</w:t>
+        <w:t>├─</w:t>
+      </w:r>
+      <w:proofErr w:type="gramStart"/>
+      <w:r>
+        <w:rPr>
+          <w:rFonts w:ascii="Courier New" w:hAnsi="Courier New" w:cs="Courier New"/>
+          <w:sz w:val="16"/>
+          <w:szCs w:val="16"/>
+        </w:rPr>
+        <w:t>─ .</w:t>
+      </w:r>
+      <w:proofErr w:type="spellStart"/>
+      <w:r>
+        <w:rPr>
+          <w:rFonts w:ascii="Courier New" w:hAnsi="Courier New" w:cs="Courier New"/>
+          <w:sz w:val="16"/>
+          <w:szCs w:val="16"/>
+        </w:rPr>
+        <w:t>env</w:t>
+      </w:r>
+      <w:proofErr w:type="spellEnd"/>
+      <w:proofErr w:type="gramEnd"/>
+      <w:r>
+        <w:rPr>
+          <w:rFonts w:ascii="Courier New" w:hAnsi="Courier New" w:cs="Courier New"/>
+          <w:sz w:val="16"/>
+          <w:szCs w:val="16"/>
+        </w:rPr>
+        <w:t xml:space="preserve">                          # Variáveis de ambiente</w:t>
       </w:r>
     </w:p>
     <w:p>
@@ -1742,6 +2662,161 @@
           <w:sz w:val="16"/>
           <w:szCs w:val="16"/>
         </w:rPr>
+        <w:t>├─</w:t>
+      </w:r>
+      <w:proofErr w:type="gramStart"/>
+      <w:r>
+        <w:rPr>
+          <w:rFonts w:ascii="Courier New" w:hAnsi="Courier New" w:cs="Courier New"/>
+          <w:sz w:val="16"/>
+          <w:szCs w:val="16"/>
+        </w:rPr>
+        <w:t>─</w:t>
+      </w:r>
+      <w:r>
+        <w:rPr>
+          <w:rFonts w:ascii="Courier New" w:hAnsi="Courier New" w:cs="Courier New"/>
+          <w:sz w:val="16"/>
+          <w:szCs w:val="16"/>
+        </w:rPr>
+        <w:t xml:space="preserve"> .</w:t>
+      </w:r>
+      <w:proofErr w:type="spellStart"/>
+      <w:r>
+        <w:rPr>
+          <w:rFonts w:ascii="Courier New" w:hAnsi="Courier New" w:cs="Courier New"/>
+          <w:sz w:val="16"/>
+          <w:szCs w:val="16"/>
+        </w:rPr>
+        <w:t>env</w:t>
+      </w:r>
+      <w:proofErr w:type="gramEnd"/>
+      <w:r>
+        <w:rPr>
+          <w:rFonts w:ascii="Courier New" w:hAnsi="Courier New" w:cs="Courier New"/>
+          <w:sz w:val="16"/>
+          <w:szCs w:val="16"/>
+        </w:rPr>
+        <w:t>.docker</w:t>
+      </w:r>
+      <w:proofErr w:type="spellEnd"/>
+      <w:r>
+        <w:rPr>
+          <w:rFonts w:ascii="Courier New" w:hAnsi="Courier New" w:cs="Courier New"/>
+          <w:sz w:val="16"/>
+          <w:szCs w:val="16"/>
+        </w:rPr>
+        <w:t xml:space="preserve">                   #</w:t>
+      </w:r>
+    </w:p>
+    <w:p>
+      <w:pPr>
+        <w:spacing w:after="0"/>
+        <w:rPr>
+          <w:rFonts w:ascii="Courier New" w:hAnsi="Courier New" w:cs="Courier New"/>
+          <w:sz w:val="16"/>
+          <w:szCs w:val="16"/>
+        </w:rPr>
+      </w:pPr>
+      <w:r>
+        <w:rPr>
+          <w:rFonts w:ascii="Courier New" w:hAnsi="Courier New" w:cs="Courier New"/>
+          <w:sz w:val="16"/>
+          <w:szCs w:val="16"/>
+        </w:rPr>
+        <w:lastRenderedPageBreak/>
+        <w:t>├─</w:t>
+      </w:r>
+      <w:proofErr w:type="gramStart"/>
+      <w:r>
+        <w:rPr>
+          <w:rFonts w:ascii="Courier New" w:hAnsi="Courier New" w:cs="Courier New"/>
+          <w:sz w:val="16"/>
+          <w:szCs w:val="16"/>
+        </w:rPr>
+        <w:t>─ .</w:t>
+      </w:r>
+      <w:proofErr w:type="spellStart"/>
+      <w:r>
+        <w:rPr>
+          <w:rFonts w:ascii="Courier New" w:hAnsi="Courier New" w:cs="Courier New"/>
+          <w:sz w:val="16"/>
+          <w:szCs w:val="16"/>
+        </w:rPr>
+        <w:t>gitignore</w:t>
+      </w:r>
+      <w:proofErr w:type="spellEnd"/>
+      <w:proofErr w:type="gramEnd"/>
+      <w:r>
+        <w:rPr>
+          <w:rFonts w:ascii="Courier New" w:hAnsi="Courier New" w:cs="Courier New"/>
+          <w:sz w:val="16"/>
+          <w:szCs w:val="16"/>
+        </w:rPr>
+        <w:t xml:space="preserve">                    # Arquivos e diretórios a serem ignorados pelo </w:t>
+      </w:r>
+      <w:proofErr w:type="spellStart"/>
+      <w:r>
+        <w:rPr>
+          <w:rFonts w:ascii="Courier New" w:hAnsi="Courier New" w:cs="Courier New"/>
+          <w:sz w:val="16"/>
+          <w:szCs w:val="16"/>
+        </w:rPr>
+        <w:t>Git</w:t>
+      </w:r>
+      <w:proofErr w:type="spellEnd"/>
+    </w:p>
+    <w:p>
+      <w:pPr>
+        <w:spacing w:after="0"/>
+        <w:rPr>
+          <w:rFonts w:ascii="Courier New" w:hAnsi="Courier New" w:cs="Courier New"/>
+          <w:sz w:val="16"/>
+          <w:szCs w:val="16"/>
+        </w:rPr>
+      </w:pPr>
+      <w:r>
+        <w:rPr>
+          <w:rFonts w:ascii="Courier New" w:hAnsi="Courier New" w:cs="Courier New"/>
+          <w:sz w:val="16"/>
+          <w:szCs w:val="16"/>
+        </w:rPr>
+        <w:t xml:space="preserve">├── </w:t>
+      </w:r>
+      <w:proofErr w:type="spellStart"/>
+      <w:r>
+        <w:rPr>
+          <w:rFonts w:ascii="Courier New" w:hAnsi="Courier New" w:cs="Courier New"/>
+          <w:sz w:val="16"/>
+          <w:szCs w:val="16"/>
+        </w:rPr>
+        <w:t>Dockerfile</w:t>
+      </w:r>
+      <w:proofErr w:type="spellEnd"/>
+      <w:r>
+        <w:rPr>
+          <w:rFonts w:ascii="Courier New" w:hAnsi="Courier New" w:cs="Courier New"/>
+          <w:sz w:val="16"/>
+          <w:szCs w:val="16"/>
+        </w:rPr>
+        <w:t xml:space="preserve">                    # Arquivo de configuração do Docker</w:t>
+      </w:r>
+    </w:p>
+    <w:p>
+      <w:pPr>
+        <w:spacing w:after="0"/>
+        <w:rPr>
+          <w:rFonts w:ascii="Courier New" w:hAnsi="Courier New" w:cs="Courier New"/>
+          <w:sz w:val="16"/>
+          <w:szCs w:val="16"/>
+        </w:rPr>
+      </w:pPr>
+      <w:r>
+        <w:rPr>
+          <w:rFonts w:ascii="Courier New" w:hAnsi="Courier New" w:cs="Courier New"/>
+          <w:sz w:val="16"/>
+          <w:szCs w:val="16"/>
+        </w:rPr>
         <w:t>├──</w:t>
       </w:r>
       <w:r>
@@ -1750,8 +2825,18 @@
           <w:sz w:val="16"/>
           <w:szCs w:val="16"/>
         </w:rPr>
-        <w:t xml:space="preserve"> .env.docker                   #</w:t>
-      </w:r>
+        <w:t xml:space="preserve"> </w:t>
+      </w:r>
+      <w:proofErr w:type="spellStart"/>
+      <w:r>
+        <w:rPr>
+          <w:rFonts w:ascii="Courier New" w:hAnsi="Courier New" w:cs="Courier New"/>
+          <w:sz w:val="16"/>
+          <w:szCs w:val="16"/>
+        </w:rPr>
+        <w:t>docker-compose.yml</w:t>
+      </w:r>
+      <w:proofErr w:type="spellEnd"/>
     </w:p>
     <w:p>
       <w:pPr>
@@ -1768,8 +2853,26 @@
           <w:sz w:val="16"/>
           <w:szCs w:val="16"/>
         </w:rPr>
-        <w:t>├── .gitignore                    # Arquivos e diretórios a serem ignorados pelo Git</w:t>
-      </w:r>
+        <w:t>├──</w:t>
+      </w:r>
+      <w:r>
+        <w:rPr>
+          <w:rFonts w:ascii="Courier New" w:hAnsi="Courier New" w:cs="Courier New"/>
+          <w:sz w:val="16"/>
+          <w:szCs w:val="16"/>
+        </w:rPr>
+        <w:t xml:space="preserve"> </w:t>
+      </w:r>
+      <w:proofErr w:type="spellStart"/>
+      <w:r>
+        <w:rPr>
+          <w:rFonts w:ascii="Courier New" w:hAnsi="Courier New" w:cs="Courier New"/>
+          <w:sz w:val="16"/>
+          <w:szCs w:val="16"/>
+        </w:rPr>
+        <w:t>Dockerfile.db</w:t>
+      </w:r>
+      <w:proofErr w:type="spellEnd"/>
     </w:p>
     <w:p>
       <w:pPr>
@@ -1786,24 +2889,6 @@
           <w:sz w:val="16"/>
           <w:szCs w:val="16"/>
         </w:rPr>
-        <w:t>├── Dockerfile                    # Arquivo de configuração do Docker</w:t>
-      </w:r>
-    </w:p>
-    <w:p>
-      <w:pPr>
-        <w:spacing w:after="0"/>
-        <w:rPr>
-          <w:rFonts w:ascii="Courier New" w:hAnsi="Courier New" w:cs="Courier New"/>
-          <w:sz w:val="16"/>
-          <w:szCs w:val="16"/>
-        </w:rPr>
-      </w:pPr>
-      <w:r>
-        <w:rPr>
-          <w:rFonts w:ascii="Courier New" w:hAnsi="Courier New" w:cs="Courier New"/>
-          <w:sz w:val="16"/>
-          <w:szCs w:val="16"/>
-        </w:rPr>
         <w:t>├──</w:t>
       </w:r>
       <w:r>
@@ -1814,74 +2899,7 @@
         </w:rPr>
         <w:t xml:space="preserve"> </w:t>
       </w:r>
-      <w:r>
-        <w:rPr>
-          <w:rFonts w:ascii="Courier New" w:hAnsi="Courier New" w:cs="Courier New"/>
-          <w:sz w:val="16"/>
-          <w:szCs w:val="16"/>
-        </w:rPr>
-        <w:t>docker-compose.yml</w:t>
-      </w:r>
-    </w:p>
-    <w:p>
-      <w:pPr>
-        <w:spacing w:after="0"/>
-        <w:rPr>
-          <w:rFonts w:ascii="Courier New" w:hAnsi="Courier New" w:cs="Courier New"/>
-          <w:sz w:val="16"/>
-          <w:szCs w:val="16"/>
-        </w:rPr>
-      </w:pPr>
-      <w:r>
-        <w:rPr>
-          <w:rFonts w:ascii="Courier New" w:hAnsi="Courier New" w:cs="Courier New"/>
-          <w:sz w:val="16"/>
-          <w:szCs w:val="16"/>
-        </w:rPr>
-        <w:t>├──</w:t>
-      </w:r>
-      <w:r>
-        <w:rPr>
-          <w:rFonts w:ascii="Courier New" w:hAnsi="Courier New" w:cs="Courier New"/>
-          <w:sz w:val="16"/>
-          <w:szCs w:val="16"/>
-        </w:rPr>
-        <w:t xml:space="preserve"> </w:t>
-      </w:r>
-      <w:r>
-        <w:rPr>
-          <w:rFonts w:ascii="Courier New" w:hAnsi="Courier New" w:cs="Courier New"/>
-          <w:sz w:val="16"/>
-          <w:szCs w:val="16"/>
-        </w:rPr>
-        <w:t>Dockerfile.db</w:t>
-      </w:r>
-    </w:p>
-    <w:p>
-      <w:pPr>
-        <w:spacing w:after="0"/>
-        <w:rPr>
-          <w:rFonts w:ascii="Courier New" w:hAnsi="Courier New" w:cs="Courier New"/>
-          <w:sz w:val="16"/>
-          <w:szCs w:val="16"/>
-        </w:rPr>
-      </w:pPr>
-      <w:r>
-        <w:rPr>
-          <w:rFonts w:ascii="Courier New" w:hAnsi="Courier New" w:cs="Courier New"/>
-          <w:sz w:val="16"/>
-          <w:szCs w:val="16"/>
-        </w:rPr>
-        <w:t>├──</w:t>
-      </w:r>
-      <w:r>
-        <w:rPr>
-          <w:rFonts w:ascii="Courier New" w:hAnsi="Courier New" w:cs="Courier New"/>
-          <w:sz w:val="16"/>
-          <w:szCs w:val="16"/>
-        </w:rPr>
-        <w:t xml:space="preserve"> </w:t>
-      </w:r>
+      <w:proofErr w:type="spellStart"/>
       <w:r>
         <w:rPr>
           <w:rFonts w:ascii="Courier New" w:hAnsi="Courier New" w:cs="Courier New"/>
@@ -1890,6 +2908,7 @@
         </w:rPr>
         <w:t>FIAP.sql</w:t>
       </w:r>
+      <w:proofErr w:type="spellEnd"/>
       <w:r>
         <w:rPr>
           <w:rFonts w:ascii="Courier New" w:hAnsi="Courier New" w:cs="Courier New"/>
@@ -1939,8 +2958,20 @@
           <w:sz w:val="16"/>
           <w:szCs w:val="16"/>
         </w:rPr>
-        <w:t>├── package.json</w:t>
-      </w:r>
+        <w:t xml:space="preserve">├── </w:t>
+      </w:r>
+      <w:proofErr w:type="spellStart"/>
+      <w:proofErr w:type="gramStart"/>
+      <w:r>
+        <w:rPr>
+          <w:rFonts w:ascii="Courier New" w:hAnsi="Courier New" w:cs="Courier New"/>
+          <w:sz w:val="16"/>
+          <w:szCs w:val="16"/>
+        </w:rPr>
+        <w:t>package.json</w:t>
+      </w:r>
+      <w:proofErr w:type="spellEnd"/>
+      <w:proofErr w:type="gramEnd"/>
       <w:r>
         <w:rPr>
           <w:rFonts w:ascii="Courier New" w:hAnsi="Courier New" w:cs="Courier New"/>
@@ -2128,7 +3159,6 @@
           <w:b/>
           <w:bCs/>
         </w:rPr>
-        <w:lastRenderedPageBreak/>
         <w:t>Testes</w:t>
       </w:r>
     </w:p>
@@ -2202,6 +3232,7 @@
         </w:rPr>
         <w:t xml:space="preserve">O Deploy é realizado quando fazemos um </w:t>
       </w:r>
+      <w:proofErr w:type="spellStart"/>
       <w:r>
         <w:rPr>
           <w:rFonts w:ascii="Courier New" w:hAnsi="Courier New" w:cs="Courier New"/>
@@ -2214,6 +3245,7 @@
         </w:rPr>
         <w:t>push</w:t>
       </w:r>
+      <w:proofErr w:type="spellEnd"/>
       <w:r>
         <w:rPr>
           <w:rFonts w:ascii="Courier New" w:hAnsi="Courier New" w:cs="Courier New"/>
@@ -2228,8 +3260,54 @@
           <w:sz w:val="20"/>
           <w:szCs w:val="20"/>
         </w:rPr>
-        <w:t>no repositório remoto, automaticamente o git actions é ativado e realizar o build na aplicação, ao finalizar o processo envia a imagem criada para o dockerHub</w:t>
-      </w:r>
+        <w:t xml:space="preserve">no repositório remoto, automaticamente o </w:t>
+      </w:r>
+      <w:proofErr w:type="spellStart"/>
+      <w:r>
+        <w:rPr>
+          <w:rFonts w:ascii="Courier New" w:hAnsi="Courier New" w:cs="Courier New"/>
+          <w:sz w:val="20"/>
+          <w:szCs w:val="20"/>
+        </w:rPr>
+        <w:t>git</w:t>
+      </w:r>
+      <w:proofErr w:type="spellEnd"/>
+      <w:r>
+        <w:rPr>
+          <w:rFonts w:ascii="Courier New" w:hAnsi="Courier New" w:cs="Courier New"/>
+          <w:sz w:val="20"/>
+          <w:szCs w:val="20"/>
+        </w:rPr>
+        <w:t xml:space="preserve"> </w:t>
+      </w:r>
+      <w:proofErr w:type="spellStart"/>
+      <w:r>
+        <w:rPr>
+          <w:rFonts w:ascii="Courier New" w:hAnsi="Courier New" w:cs="Courier New"/>
+          <w:sz w:val="20"/>
+          <w:szCs w:val="20"/>
+        </w:rPr>
+        <w:t>actions</w:t>
+      </w:r>
+      <w:proofErr w:type="spellEnd"/>
+      <w:r>
+        <w:rPr>
+          <w:rFonts w:ascii="Courier New" w:hAnsi="Courier New" w:cs="Courier New"/>
+          <w:sz w:val="20"/>
+          <w:szCs w:val="20"/>
+        </w:rPr>
+        <w:t xml:space="preserve"> é ativado e realizar o build na aplicação, ao finalizar o processo envia a imagem criada para o </w:t>
+      </w:r>
+      <w:proofErr w:type="spellStart"/>
+      <w:r>
+        <w:rPr>
+          <w:rFonts w:ascii="Courier New" w:hAnsi="Courier New" w:cs="Courier New"/>
+          <w:sz w:val="20"/>
+          <w:szCs w:val="20"/>
+        </w:rPr>
+        <w:t>dockerHub</w:t>
+      </w:r>
+      <w:proofErr w:type="spellEnd"/>
     </w:p>
     <w:p>
       <w:pPr>
@@ -2278,8 +3356,72 @@
           <w:sz w:val="20"/>
           <w:szCs w:val="20"/>
         </w:rPr>
-        <w:t>Deploy são o git, git actions, Docker e dockerHub</w:t>
-      </w:r>
+        <w:t xml:space="preserve">Deploy são o </w:t>
+      </w:r>
+      <w:proofErr w:type="spellStart"/>
+      <w:r>
+        <w:rPr>
+          <w:rFonts w:ascii="Courier New" w:hAnsi="Courier New" w:cs="Courier New"/>
+          <w:sz w:val="20"/>
+          <w:szCs w:val="20"/>
+        </w:rPr>
+        <w:t>git</w:t>
+      </w:r>
+      <w:proofErr w:type="spellEnd"/>
+      <w:r>
+        <w:rPr>
+          <w:rFonts w:ascii="Courier New" w:hAnsi="Courier New" w:cs="Courier New"/>
+          <w:sz w:val="20"/>
+          <w:szCs w:val="20"/>
+        </w:rPr>
+        <w:t xml:space="preserve">, </w:t>
+      </w:r>
+      <w:proofErr w:type="spellStart"/>
+      <w:r>
+        <w:rPr>
+          <w:rFonts w:ascii="Courier New" w:hAnsi="Courier New" w:cs="Courier New"/>
+          <w:sz w:val="20"/>
+          <w:szCs w:val="20"/>
+        </w:rPr>
+        <w:t>git</w:t>
+      </w:r>
+      <w:proofErr w:type="spellEnd"/>
+      <w:r>
+        <w:rPr>
+          <w:rFonts w:ascii="Courier New" w:hAnsi="Courier New" w:cs="Courier New"/>
+          <w:sz w:val="20"/>
+          <w:szCs w:val="20"/>
+        </w:rPr>
+        <w:t xml:space="preserve"> </w:t>
+      </w:r>
+      <w:proofErr w:type="spellStart"/>
+      <w:r>
+        <w:rPr>
+          <w:rFonts w:ascii="Courier New" w:hAnsi="Courier New" w:cs="Courier New"/>
+          <w:sz w:val="20"/>
+          <w:szCs w:val="20"/>
+        </w:rPr>
+        <w:t>actions</w:t>
+      </w:r>
+      <w:proofErr w:type="spellEnd"/>
+      <w:r>
+        <w:rPr>
+          <w:rFonts w:ascii="Courier New" w:hAnsi="Courier New" w:cs="Courier New"/>
+          <w:sz w:val="20"/>
+          <w:szCs w:val="20"/>
+        </w:rPr>
+        <w:t xml:space="preserve">, Docker e </w:t>
+      </w:r>
+      <w:proofErr w:type="spellStart"/>
+      <w:r>
+        <w:rPr>
+          <w:rFonts w:ascii="Courier New" w:hAnsi="Courier New" w:cs="Courier New"/>
+          <w:sz w:val="20"/>
+          <w:szCs w:val="20"/>
+        </w:rPr>
+        <w:t>dockerHub</w:t>
+      </w:r>
+      <w:proofErr w:type="spellEnd"/>
     </w:p>
     <w:p>
       <w:pPr>

</xml_diff>